<commit_message>
Aleksandar: Dorađivanje prototipa i ispravljanje SSU-ova
</commit_message>
<xml_diff>
--- a/Faza2/SSU dokumenti/THE BOYS SSU Autorizacija gosta.docx
+++ b/Faza2/SSU dokumenti/THE BOYS SSU Autorizacija gosta.docx
@@ -21,7 +21,6 @@
         </w:rPr>
         <w:br/>
       </w:r>
-      <w:proofErr w:type="spellStart"/>
       <w:r>
         <w:rPr>
           <w:b/>
@@ -29,9 +28,8 @@
           <w:sz w:val="28"/>
           <w:szCs w:val="28"/>
         </w:rPr>
-        <w:t>Elektrotehnički</w:t>
-      </w:r>
-      <w:proofErr w:type="spellEnd"/>
+        <w:t>Elektrotehnički fakultet u Beogradu</w:t>
+      </w:r>
       <w:r>
         <w:rPr>
           <w:b/>
@@ -39,107 +37,8 @@
           <w:sz w:val="28"/>
           <w:szCs w:val="28"/>
         </w:rPr>
-        <w:t xml:space="preserve"> </w:t>
-      </w:r>
-      <w:proofErr w:type="spellStart"/>
-      <w:r>
-        <w:rPr>
-          <w:b/>
-          <w:bCs/>
-          <w:sz w:val="28"/>
-          <w:szCs w:val="28"/>
-        </w:rPr>
-        <w:t>fakultet</w:t>
-      </w:r>
-      <w:proofErr w:type="spellEnd"/>
-      <w:r>
-        <w:rPr>
-          <w:b/>
-          <w:bCs/>
-          <w:sz w:val="28"/>
-          <w:szCs w:val="28"/>
-        </w:rPr>
-        <w:t xml:space="preserve"> u </w:t>
-      </w:r>
-      <w:proofErr w:type="spellStart"/>
-      <w:r>
-        <w:rPr>
-          <w:b/>
-          <w:bCs/>
-          <w:sz w:val="28"/>
-          <w:szCs w:val="28"/>
-        </w:rPr>
-        <w:t>Beogradu</w:t>
-      </w:r>
-      <w:proofErr w:type="spellEnd"/>
-      <w:r>
-        <w:rPr>
-          <w:b/>
-          <w:bCs/>
-          <w:sz w:val="28"/>
-          <w:szCs w:val="28"/>
-        </w:rPr>
         <w:br/>
-      </w:r>
-      <w:proofErr w:type="spellStart"/>
-      <w:r>
-        <w:rPr>
-          <w:b/>
-          <w:bCs/>
-          <w:sz w:val="28"/>
-          <w:szCs w:val="28"/>
-        </w:rPr>
-        <w:t>Principi</w:t>
-      </w:r>
-      <w:proofErr w:type="spellEnd"/>
-      <w:r>
-        <w:rPr>
-          <w:b/>
-          <w:bCs/>
-          <w:sz w:val="28"/>
-          <w:szCs w:val="28"/>
-        </w:rPr>
-        <w:t xml:space="preserve"> </w:t>
-      </w:r>
-      <w:proofErr w:type="spellStart"/>
-      <w:r>
-        <w:rPr>
-          <w:b/>
-          <w:bCs/>
-          <w:sz w:val="28"/>
-          <w:szCs w:val="28"/>
-        </w:rPr>
-        <w:t>Softverskog</w:t>
-      </w:r>
-      <w:proofErr w:type="spellEnd"/>
-      <w:r>
-        <w:rPr>
-          <w:b/>
-          <w:bCs/>
-          <w:sz w:val="28"/>
-          <w:szCs w:val="28"/>
-        </w:rPr>
-        <w:t xml:space="preserve"> </w:t>
-      </w:r>
-      <w:proofErr w:type="spellStart"/>
-      <w:r>
-        <w:rPr>
-          <w:b/>
-          <w:bCs/>
-          <w:sz w:val="28"/>
-          <w:szCs w:val="28"/>
-        </w:rPr>
-        <w:t>Inženjerstva</w:t>
-      </w:r>
-      <w:proofErr w:type="spellEnd"/>
-      <w:r>
-        <w:rPr>
-          <w:b/>
-          <w:bCs/>
-          <w:sz w:val="28"/>
-          <w:szCs w:val="28"/>
-        </w:rPr>
-        <w:t xml:space="preserve"> (</w:t>
+        <w:t>Principi Softverskog Inženjerstva (</w:t>
       </w:r>
       <w:r>
         <w:rPr>
@@ -339,7 +238,6 @@
           <w:szCs w:val="28"/>
         </w:rPr>
       </w:pPr>
-      <w:proofErr w:type="spellStart"/>
       <w:r>
         <w:rPr>
           <w:b/>
@@ -347,9 +245,8 @@
           <w:sz w:val="28"/>
           <w:szCs w:val="28"/>
         </w:rPr>
-        <w:t>Specifikacija</w:t>
-      </w:r>
-      <w:proofErr w:type="spellEnd"/>
+        <w:t xml:space="preserve">Specifikacija scenarija upotrebe funkcionalnosti </w:t>
+      </w:r>
       <w:r>
         <w:rPr>
           <w:b/>
@@ -357,9 +254,8 @@
           <w:sz w:val="28"/>
           <w:szCs w:val="28"/>
         </w:rPr>
-        <w:t xml:space="preserve"> </w:t>
-      </w:r>
-      <w:proofErr w:type="spellStart"/>
+        <w:br/>
+      </w:r>
       <w:r>
         <w:rPr>
           <w:b/>
@@ -367,9 +263,8 @@
           <w:sz w:val="28"/>
           <w:szCs w:val="28"/>
         </w:rPr>
-        <w:t>scenarija</w:t>
-      </w:r>
-      <w:proofErr w:type="spellEnd"/>
+        <w:t>autorizacije</w:t>
+      </w:r>
       <w:r>
         <w:rPr>
           <w:b/>
@@ -377,88 +272,8 @@
           <w:sz w:val="28"/>
           <w:szCs w:val="28"/>
         </w:rPr>
-        <w:t xml:space="preserve"> </w:t>
-      </w:r>
-      <w:proofErr w:type="spellStart"/>
-      <w:r>
-        <w:rPr>
-          <w:b/>
-          <w:bCs/>
-          <w:sz w:val="28"/>
-          <w:szCs w:val="28"/>
-        </w:rPr>
-        <w:t>upotrebe</w:t>
-      </w:r>
-      <w:proofErr w:type="spellEnd"/>
-      <w:r>
-        <w:rPr>
-          <w:b/>
-          <w:bCs/>
-          <w:sz w:val="28"/>
-          <w:szCs w:val="28"/>
-        </w:rPr>
-        <w:t xml:space="preserve"> </w:t>
-      </w:r>
-      <w:proofErr w:type="spellStart"/>
-      <w:r>
-        <w:rPr>
-          <w:b/>
-          <w:bCs/>
-          <w:sz w:val="28"/>
-          <w:szCs w:val="28"/>
-        </w:rPr>
-        <w:t>funkcionalnosti</w:t>
-      </w:r>
-      <w:proofErr w:type="spellEnd"/>
-      <w:r>
-        <w:rPr>
-          <w:b/>
-          <w:bCs/>
-          <w:sz w:val="28"/>
-          <w:szCs w:val="28"/>
-        </w:rPr>
-        <w:t xml:space="preserve"> </w:t>
-      </w:r>
-      <w:r>
-        <w:rPr>
-          <w:b/>
-          <w:bCs/>
-          <w:sz w:val="28"/>
-          <w:szCs w:val="28"/>
-        </w:rPr>
-        <w:br/>
-      </w:r>
-      <w:proofErr w:type="spellStart"/>
-      <w:r>
-        <w:rPr>
-          <w:b/>
-          <w:bCs/>
-          <w:sz w:val="28"/>
-          <w:szCs w:val="28"/>
-        </w:rPr>
-        <w:t>autorizacije</w:t>
-      </w:r>
-      <w:proofErr w:type="spellEnd"/>
-      <w:r>
-        <w:rPr>
-          <w:b/>
-          <w:bCs/>
-          <w:sz w:val="28"/>
-          <w:szCs w:val="28"/>
-        </w:rPr>
-        <w:t xml:space="preserve"> </w:t>
-      </w:r>
-      <w:proofErr w:type="spellStart"/>
-      <w:r>
-        <w:rPr>
-          <w:b/>
-          <w:bCs/>
-          <w:sz w:val="28"/>
-          <w:szCs w:val="28"/>
-        </w:rPr>
-        <w:t>gosta</w:t>
-      </w:r>
-      <w:proofErr w:type="spellEnd"/>
+        <w:t xml:space="preserve"> gosta</w:t>
+      </w:r>
     </w:p>
     <w:p>
       <w:pPr>
@@ -485,7 +300,6 @@
           <w:szCs w:val="28"/>
         </w:rPr>
       </w:pPr>
-      <w:proofErr w:type="spellStart"/>
       <w:r>
         <w:rPr>
           <w:b/>
@@ -493,9 +307,15 @@
           <w:sz w:val="28"/>
           <w:szCs w:val="28"/>
         </w:rPr>
-        <w:t>Verzija</w:t>
-      </w:r>
-      <w:proofErr w:type="spellEnd"/>
+        <w:t>Verzija 1.0</w:t>
+      </w:r>
+      <w:r>
+        <w:rPr>
+          <w:sz w:val="28"/>
+          <w:szCs w:val="28"/>
+        </w:rPr>
+        <w:br/>
+      </w:r>
       <w:r>
         <w:rPr>
           <w:b/>
@@ -503,14 +323,7 @@
           <w:sz w:val="28"/>
           <w:szCs w:val="28"/>
         </w:rPr>
-        <w:t xml:space="preserve"> 1.0</w:t>
-      </w:r>
-      <w:r>
-        <w:rPr>
-          <w:sz w:val="28"/>
-          <w:szCs w:val="28"/>
-        </w:rPr>
-        <w:br/>
+        <w:t>Aleksandar Stanković 2019/0478</w:t>
       </w:r>
       <w:r>
         <w:rPr>
@@ -519,56 +332,8 @@
           <w:sz w:val="28"/>
           <w:szCs w:val="28"/>
         </w:rPr>
-        <w:t>Aleksandar Stanković 2019/0478</w:t>
-      </w:r>
-      <w:r>
-        <w:rPr>
-          <w:b/>
-          <w:bCs/>
-          <w:sz w:val="28"/>
-          <w:szCs w:val="28"/>
-        </w:rPr>
         <w:br/>
-      </w:r>
-      <w:proofErr w:type="spellStart"/>
-      <w:r>
-        <w:rPr>
-          <w:b/>
-          <w:bCs/>
-          <w:sz w:val="28"/>
-          <w:szCs w:val="28"/>
-        </w:rPr>
-        <w:t>Vukan</w:t>
-      </w:r>
-      <w:proofErr w:type="spellEnd"/>
-      <w:r>
-        <w:rPr>
-          <w:b/>
-          <w:bCs/>
-          <w:sz w:val="28"/>
-          <w:szCs w:val="28"/>
-        </w:rPr>
-        <w:t xml:space="preserve"> </w:t>
-      </w:r>
-      <w:proofErr w:type="spellStart"/>
-      <w:r>
-        <w:rPr>
-          <w:b/>
-          <w:bCs/>
-          <w:sz w:val="28"/>
-          <w:szCs w:val="28"/>
-        </w:rPr>
-        <w:t>Žarković</w:t>
-      </w:r>
-      <w:proofErr w:type="spellEnd"/>
-      <w:r>
-        <w:rPr>
-          <w:b/>
-          <w:bCs/>
-          <w:sz w:val="28"/>
-          <w:szCs w:val="28"/>
-        </w:rPr>
-        <w:t xml:space="preserve"> 2019/0107</w:t>
+        <w:t>Vukan Žarković 2019/0107</w:t>
       </w:r>
       <w:r>
         <w:rPr>
@@ -708,9 +473,9 @@
       </w:tblPr>
       <w:tblGrid>
         <w:gridCol w:w="1013"/>
-        <w:gridCol w:w="1351"/>
-        <w:gridCol w:w="2671"/>
-        <w:gridCol w:w="4315"/>
+        <w:gridCol w:w="1422"/>
+        <w:gridCol w:w="2651"/>
+        <w:gridCol w:w="4264"/>
       </w:tblGrid>
       <w:tr>
         <w:trPr>
@@ -733,7 +498,6 @@
                 <w:szCs w:val="28"/>
               </w:rPr>
             </w:pPr>
-            <w:proofErr w:type="spellStart"/>
             <w:r>
               <w:rPr>
                 <w:b/>
@@ -743,7 +507,6 @@
               </w:rPr>
               <w:t>Verzija</w:t>
             </w:r>
-            <w:proofErr w:type="spellEnd"/>
           </w:p>
         </w:tc>
         <w:tc>
@@ -791,7 +554,6 @@
                 <w:szCs w:val="28"/>
               </w:rPr>
             </w:pPr>
-            <w:proofErr w:type="spellStart"/>
             <w:r>
               <w:rPr>
                 <w:b/>
@@ -808,29 +570,8 @@
                 <w:sz w:val="28"/>
                 <w:szCs w:val="28"/>
               </w:rPr>
-              <w:t>ratak</w:t>
-            </w:r>
-            <w:proofErr w:type="spellEnd"/>
-            <w:r>
-              <w:rPr>
-                <w:b/>
-                <w:bCs/>
-                <w:sz w:val="28"/>
-                <w:szCs w:val="28"/>
-              </w:rPr>
-              <w:t xml:space="preserve"> </w:t>
-            </w:r>
-            <w:proofErr w:type="spellStart"/>
-            <w:r>
-              <w:rPr>
-                <w:b/>
-                <w:bCs/>
-                <w:sz w:val="28"/>
-                <w:szCs w:val="28"/>
-              </w:rPr>
-              <w:t>opis</w:t>
-            </w:r>
-            <w:proofErr w:type="spellEnd"/>
+              <w:t>ratak opis</w:t>
+            </w:r>
           </w:p>
         </w:tc>
         <w:tc>
@@ -926,6 +667,13 @@
               </w:rPr>
               <w:t>.3.2023</w:t>
             </w:r>
+            <w:r>
+              <w:rPr>
+                <w:sz w:val="28"/>
+                <w:szCs w:val="28"/>
+              </w:rPr>
+              <w:t>.</w:t>
+            </w:r>
           </w:p>
         </w:tc>
         <w:tc>
@@ -943,31 +691,13 @@
                 <w:szCs w:val="28"/>
               </w:rPr>
             </w:pPr>
-            <w:proofErr w:type="spellStart"/>
             <w:r>
               <w:rPr>
                 <w:sz w:val="28"/>
                 <w:szCs w:val="28"/>
               </w:rPr>
-              <w:t>Inicijalna</w:t>
-            </w:r>
-            <w:proofErr w:type="spellEnd"/>
-            <w:r>
-              <w:rPr>
-                <w:sz w:val="28"/>
-                <w:szCs w:val="28"/>
-              </w:rPr>
-              <w:t xml:space="preserve"> </w:t>
-            </w:r>
-            <w:proofErr w:type="spellStart"/>
-            <w:r>
-              <w:rPr>
-                <w:sz w:val="28"/>
-                <w:szCs w:val="28"/>
-              </w:rPr>
-              <w:t>verzija</w:t>
-            </w:r>
-            <w:proofErr w:type="spellEnd"/>
+              <w:t>Inicijalna verzija</w:t>
+            </w:r>
           </w:p>
         </w:tc>
         <w:tc>
@@ -1045,6 +775,13 @@
               </w:rPr>
               <w:t>10.4.2023</w:t>
             </w:r>
+            <w:r>
+              <w:rPr>
+                <w:sz w:val="28"/>
+                <w:szCs w:val="28"/>
+              </w:rPr>
+              <w:t>.</w:t>
+            </w:r>
           </w:p>
         </w:tc>
         <w:tc>
@@ -1062,47 +799,13 @@
                 <w:szCs w:val="28"/>
               </w:rPr>
             </w:pPr>
-            <w:proofErr w:type="spellStart"/>
             <w:r>
               <w:rPr>
                 <w:sz w:val="28"/>
                 <w:szCs w:val="28"/>
               </w:rPr>
-              <w:t>Poboljšanje</w:t>
-            </w:r>
-            <w:proofErr w:type="spellEnd"/>
-            <w:r>
-              <w:rPr>
-                <w:sz w:val="28"/>
-                <w:szCs w:val="28"/>
-              </w:rPr>
-              <w:t xml:space="preserve"> </w:t>
-            </w:r>
-            <w:proofErr w:type="spellStart"/>
-            <w:r>
-              <w:rPr>
-                <w:sz w:val="28"/>
-                <w:szCs w:val="28"/>
-              </w:rPr>
-              <w:t>zaštite</w:t>
-            </w:r>
-            <w:proofErr w:type="spellEnd"/>
-            <w:r>
-              <w:rPr>
-                <w:sz w:val="28"/>
-                <w:szCs w:val="28"/>
-              </w:rPr>
-              <w:t xml:space="preserve"> </w:t>
-            </w:r>
-            <w:proofErr w:type="spellStart"/>
-            <w:r>
-              <w:rPr>
-                <w:sz w:val="28"/>
-                <w:szCs w:val="28"/>
-              </w:rPr>
-              <w:t>korisnika</w:t>
-            </w:r>
-            <w:proofErr w:type="spellEnd"/>
+              <w:t>Poboljšanje zaštite korisnika</w:t>
+            </w:r>
           </w:p>
         </w:tc>
         <w:tc>
@@ -1149,6 +852,13 @@
                 <w:szCs w:val="28"/>
               </w:rPr>
             </w:pPr>
+            <w:r>
+              <w:rPr>
+                <w:sz w:val="28"/>
+                <w:szCs w:val="28"/>
+              </w:rPr>
+              <w:t>1.11</w:t>
+            </w:r>
           </w:p>
         </w:tc>
         <w:tc>
@@ -1166,6 +876,13 @@
                 <w:szCs w:val="28"/>
               </w:rPr>
             </w:pPr>
+            <w:r>
+              <w:rPr>
+                <w:sz w:val="28"/>
+                <w:szCs w:val="28"/>
+              </w:rPr>
+              <w:t>13.4.2023.</w:t>
+            </w:r>
           </w:p>
         </w:tc>
         <w:tc>
@@ -1183,6 +900,13 @@
                 <w:szCs w:val="28"/>
               </w:rPr>
             </w:pPr>
+            <w:r>
+              <w:rPr>
+                <w:sz w:val="28"/>
+                <w:szCs w:val="28"/>
+              </w:rPr>
+              <w:t>Ažuriranje sadržaja</w:t>
+            </w:r>
           </w:p>
         </w:tc>
         <w:tc>
@@ -1200,6 +924,13 @@
                 <w:szCs w:val="28"/>
               </w:rPr>
             </w:pPr>
+            <w:r>
+              <w:rPr>
+                <w:sz w:val="28"/>
+                <w:szCs w:val="28"/>
+              </w:rPr>
+              <w:t>Aleksandar Stanković</w:t>
+            </w:r>
           </w:p>
         </w:tc>
       </w:tr>
@@ -2269,7 +2000,7 @@
                 <w:noProof/>
                 <w:webHidden/>
               </w:rPr>
-              <w:t>5</w:t>
+              <w:t>4</w:t>
             </w:r>
             <w:r>
               <w:rPr>
@@ -2728,7 +2459,6 @@
         </w:rPr>
       </w:pPr>
       <w:bookmarkStart w:id="0" w:name="_Toc129558272"/>
-      <w:proofErr w:type="spellStart"/>
       <w:r>
         <w:rPr>
           <w:b/>
@@ -2738,7 +2468,6 @@
         <w:t>Uvod</w:t>
       </w:r>
       <w:bookmarkEnd w:id="0"/>
-      <w:proofErr w:type="spellEnd"/>
     </w:p>
     <w:p>
       <w:pPr>
@@ -2750,7 +2479,6 @@
         </w:rPr>
       </w:pPr>
       <w:bookmarkStart w:id="1" w:name="_Toc129558273"/>
-      <w:proofErr w:type="spellStart"/>
       <w:r>
         <w:rPr>
           <w:b/>
@@ -2760,67 +2488,16 @@
         <w:t>Rezime</w:t>
       </w:r>
       <w:bookmarkEnd w:id="1"/>
-      <w:proofErr w:type="spellEnd"/>
     </w:p>
     <w:p>
       <w:pPr>
         <w:ind w:left="432"/>
       </w:pPr>
-      <w:proofErr w:type="spellStart"/>
       <w:r>
         <w:t>Autorizacija</w:t>
       </w:r>
-      <w:proofErr w:type="spellEnd"/>
-      <w:r>
-        <w:t xml:space="preserve"> </w:t>
-      </w:r>
-      <w:proofErr w:type="spellStart"/>
-      <w:r>
-        <w:t>gosta</w:t>
-      </w:r>
-      <w:proofErr w:type="spellEnd"/>
-      <w:r>
-        <w:t xml:space="preserve"> </w:t>
-      </w:r>
-      <w:proofErr w:type="spellStart"/>
-      <w:r>
-        <w:t>na</w:t>
-      </w:r>
-      <w:proofErr w:type="spellEnd"/>
-      <w:r>
-        <w:t xml:space="preserve"> </w:t>
-      </w:r>
-      <w:proofErr w:type="spellStart"/>
-      <w:r>
-        <w:t>sistem</w:t>
-      </w:r>
-      <w:proofErr w:type="spellEnd"/>
-      <w:r>
-        <w:t xml:space="preserve"> </w:t>
-      </w:r>
-      <w:proofErr w:type="spellStart"/>
-      <w:r>
-        <w:t>pomoću</w:t>
-      </w:r>
-      <w:proofErr w:type="spellEnd"/>
-      <w:r>
-        <w:t xml:space="preserve"> </w:t>
-      </w:r>
-      <w:proofErr w:type="spellStart"/>
-      <w:r>
-        <w:t>odgovarajuće</w:t>
-      </w:r>
-      <w:proofErr w:type="spellEnd"/>
-      <w:r>
-        <w:t xml:space="preserve"> </w:t>
-      </w:r>
-      <w:proofErr w:type="spellStart"/>
-      <w:r>
-        <w:t>forme</w:t>
-      </w:r>
-      <w:proofErr w:type="spellEnd"/>
-      <w:r>
-        <w:t>.</w:t>
+      <w:r>
+        <w:t xml:space="preserve"> gosta na sistem pomoću odgovarajuće forme.</w:t>
       </w:r>
     </w:p>
     <w:p>
@@ -2833,237 +2510,22 @@
         </w:rPr>
       </w:pPr>
       <w:bookmarkStart w:id="2" w:name="_Toc129558274"/>
-      <w:proofErr w:type="spellStart"/>
       <w:r>
         <w:rPr>
           <w:b/>
           <w:bCs/>
           <w:color w:val="auto"/>
         </w:rPr>
-        <w:t>Namena</w:t>
-      </w:r>
-      <w:proofErr w:type="spellEnd"/>
-      <w:r>
-        <w:rPr>
-          <w:b/>
-          <w:bCs/>
-          <w:color w:val="auto"/>
-        </w:rPr>
-        <w:t xml:space="preserve"> </w:t>
-      </w:r>
-      <w:proofErr w:type="spellStart"/>
-      <w:r>
-        <w:rPr>
-          <w:b/>
-          <w:bCs/>
-          <w:color w:val="auto"/>
-        </w:rPr>
-        <w:t>dokumenta</w:t>
-      </w:r>
-      <w:proofErr w:type="spellEnd"/>
-      <w:r>
-        <w:rPr>
-          <w:b/>
-          <w:bCs/>
-          <w:color w:val="auto"/>
-        </w:rPr>
-        <w:t xml:space="preserve"> </w:t>
-      </w:r>
-      <w:proofErr w:type="spellStart"/>
-      <w:r>
-        <w:rPr>
-          <w:b/>
-          <w:bCs/>
-          <w:color w:val="auto"/>
-        </w:rPr>
-        <w:t>i</w:t>
-      </w:r>
-      <w:proofErr w:type="spellEnd"/>
-      <w:r>
-        <w:rPr>
-          <w:b/>
-          <w:bCs/>
-          <w:color w:val="auto"/>
-        </w:rPr>
-        <w:t xml:space="preserve"> </w:t>
-      </w:r>
-      <w:proofErr w:type="spellStart"/>
-      <w:r>
-        <w:rPr>
-          <w:b/>
-          <w:bCs/>
-          <w:color w:val="auto"/>
-        </w:rPr>
-        <w:t>ciljne</w:t>
-      </w:r>
-      <w:proofErr w:type="spellEnd"/>
-      <w:r>
-        <w:rPr>
-          <w:b/>
-          <w:bCs/>
-          <w:color w:val="auto"/>
-        </w:rPr>
-        <w:t xml:space="preserve"> </w:t>
-      </w:r>
-      <w:proofErr w:type="spellStart"/>
-      <w:r>
-        <w:rPr>
-          <w:b/>
-          <w:bCs/>
-          <w:color w:val="auto"/>
-        </w:rPr>
-        <w:t>grupe</w:t>
+        <w:t>Namena dokumenta i ciljne grupe</w:t>
       </w:r>
       <w:bookmarkEnd w:id="2"/>
-      <w:proofErr w:type="spellEnd"/>
     </w:p>
     <w:p>
       <w:pPr>
         <w:ind w:left="432"/>
       </w:pPr>
-      <w:proofErr w:type="spellStart"/>
-      <w:r>
-        <w:t>Dokument</w:t>
-      </w:r>
-      <w:proofErr w:type="spellEnd"/>
-      <w:r>
-        <w:t xml:space="preserve"> </w:t>
-      </w:r>
-      <w:proofErr w:type="spellStart"/>
-      <w:r>
-        <w:t>će</w:t>
-      </w:r>
-      <w:proofErr w:type="spellEnd"/>
-      <w:r>
-        <w:t xml:space="preserve"> </w:t>
-      </w:r>
-      <w:proofErr w:type="spellStart"/>
-      <w:r>
-        <w:t>koristiti</w:t>
-      </w:r>
-      <w:proofErr w:type="spellEnd"/>
-      <w:r>
-        <w:t xml:space="preserve"> </w:t>
-      </w:r>
-      <w:proofErr w:type="spellStart"/>
-      <w:r>
-        <w:t>svi</w:t>
-      </w:r>
-      <w:proofErr w:type="spellEnd"/>
-      <w:r>
-        <w:t xml:space="preserve"> </w:t>
-      </w:r>
-      <w:proofErr w:type="spellStart"/>
-      <w:r>
-        <w:t>članovi</w:t>
-      </w:r>
-      <w:proofErr w:type="spellEnd"/>
-      <w:r>
-        <w:t xml:space="preserve"> </w:t>
-      </w:r>
-      <w:proofErr w:type="spellStart"/>
-      <w:r>
-        <w:t>projektnog</w:t>
-      </w:r>
-      <w:proofErr w:type="spellEnd"/>
-      <w:r>
-        <w:t xml:space="preserve"> </w:t>
-      </w:r>
-      <w:proofErr w:type="spellStart"/>
-      <w:r>
-        <w:t>tima</w:t>
-      </w:r>
-      <w:proofErr w:type="spellEnd"/>
-      <w:r>
-        <w:t xml:space="preserve"> u </w:t>
-      </w:r>
-      <w:proofErr w:type="spellStart"/>
-      <w:r>
-        <w:t>razvoju</w:t>
-      </w:r>
-      <w:proofErr w:type="spellEnd"/>
-      <w:r>
-        <w:t xml:space="preserve"> </w:t>
-      </w:r>
-      <w:proofErr w:type="spellStart"/>
-      <w:r>
-        <w:t>projekta</w:t>
-      </w:r>
-      <w:proofErr w:type="spellEnd"/>
-      <w:r>
-        <w:t xml:space="preserve"> </w:t>
-      </w:r>
-      <w:proofErr w:type="spellStart"/>
-      <w:r>
-        <w:t>i</w:t>
-      </w:r>
-      <w:proofErr w:type="spellEnd"/>
-      <w:r>
-        <w:t xml:space="preserve"> </w:t>
-      </w:r>
-      <w:proofErr w:type="spellStart"/>
-      <w:r>
-        <w:t>testiranju</w:t>
-      </w:r>
-      <w:proofErr w:type="spellEnd"/>
-      <w:r>
-        <w:t xml:space="preserve">, a </w:t>
-      </w:r>
-      <w:proofErr w:type="spellStart"/>
-      <w:r>
-        <w:t>može</w:t>
-      </w:r>
-      <w:proofErr w:type="spellEnd"/>
-      <w:r>
-        <w:t xml:space="preserve"> se </w:t>
-      </w:r>
-      <w:proofErr w:type="spellStart"/>
-      <w:r>
-        <w:t>koristiti</w:t>
-      </w:r>
-      <w:proofErr w:type="spellEnd"/>
-      <w:r>
-        <w:t xml:space="preserve"> </w:t>
-      </w:r>
-      <w:proofErr w:type="spellStart"/>
-      <w:r>
-        <w:t>i</w:t>
-      </w:r>
-      <w:proofErr w:type="spellEnd"/>
-      <w:r>
-        <w:t xml:space="preserve"> </w:t>
-      </w:r>
-      <w:proofErr w:type="spellStart"/>
-      <w:r>
-        <w:t>pri</w:t>
-      </w:r>
-      <w:proofErr w:type="spellEnd"/>
-      <w:r>
-        <w:t xml:space="preserve"> </w:t>
-      </w:r>
-      <w:proofErr w:type="spellStart"/>
-      <w:r>
-        <w:t>pisanju</w:t>
-      </w:r>
-      <w:proofErr w:type="spellEnd"/>
-      <w:r>
-        <w:t xml:space="preserve"> </w:t>
-      </w:r>
-      <w:proofErr w:type="spellStart"/>
-      <w:r>
-        <w:t>uputstva</w:t>
-      </w:r>
-      <w:proofErr w:type="spellEnd"/>
-      <w:r>
-        <w:t xml:space="preserve"> za </w:t>
-      </w:r>
-      <w:proofErr w:type="spellStart"/>
-      <w:r>
-        <w:t>upotrebu</w:t>
-      </w:r>
-      <w:proofErr w:type="spellEnd"/>
-      <w:r>
-        <w:t>.</w:t>
+      <w:r>
+        <w:t>Dokument će koristiti svi članovi projektnog tima u razvoju projekta i testiranju, a može se koristiti i pri pisanju uputstva za upotrebu.</w:t>
       </w:r>
     </w:p>
     <w:p>
@@ -3094,19 +2556,9 @@
           <w:numId w:val="7"/>
         </w:numPr>
       </w:pPr>
-      <w:proofErr w:type="spellStart"/>
-      <w:r>
-        <w:t>Projektni</w:t>
-      </w:r>
-      <w:proofErr w:type="spellEnd"/>
-      <w:r>
-        <w:t xml:space="preserve"> </w:t>
-      </w:r>
-      <w:proofErr w:type="spellStart"/>
-      <w:r>
-        <w:t>zadatak</w:t>
-      </w:r>
-      <w:proofErr w:type="spellEnd"/>
+      <w:r>
+        <w:t>Projektni zadatak</w:t>
+      </w:r>
     </w:p>
     <w:p>
       <w:pPr>
@@ -3116,51 +2568,9 @@
           <w:numId w:val="7"/>
         </w:numPr>
       </w:pPr>
-      <w:proofErr w:type="spellStart"/>
-      <w:r>
-        <w:t>Uputstvo</w:t>
-      </w:r>
-      <w:proofErr w:type="spellEnd"/>
-      <w:r>
-        <w:t xml:space="preserve"> za </w:t>
-      </w:r>
-      <w:proofErr w:type="spellStart"/>
-      <w:r>
-        <w:t>pisanje</w:t>
-      </w:r>
-      <w:proofErr w:type="spellEnd"/>
-      <w:r>
-        <w:t xml:space="preserve"> </w:t>
-      </w:r>
-      <w:proofErr w:type="spellStart"/>
-      <w:r>
-        <w:t>specifikacije</w:t>
-      </w:r>
-      <w:proofErr w:type="spellEnd"/>
-      <w:r>
-        <w:t xml:space="preserve"> </w:t>
-      </w:r>
-      <w:proofErr w:type="spellStart"/>
-      <w:r>
-        <w:t>scenarija</w:t>
-      </w:r>
-      <w:proofErr w:type="spellEnd"/>
-      <w:r>
-        <w:t xml:space="preserve"> </w:t>
-      </w:r>
-      <w:proofErr w:type="spellStart"/>
-      <w:r>
-        <w:t>upotrebe</w:t>
-      </w:r>
-      <w:proofErr w:type="spellEnd"/>
-      <w:r>
-        <w:t xml:space="preserve"> </w:t>
-      </w:r>
-      <w:proofErr w:type="spellStart"/>
-      <w:r>
-        <w:t>funkcionalnosti</w:t>
-      </w:r>
-      <w:proofErr w:type="spellEnd"/>
+      <w:r>
+        <w:t>Uputstvo za pisanje specifikacije scenarija upotrebe funkcionalnosti</w:t>
+      </w:r>
     </w:p>
     <w:p>
       <w:pPr>
@@ -3196,35 +2606,15 @@
         </w:rPr>
       </w:pPr>
       <w:bookmarkStart w:id="4" w:name="_Toc129558276"/>
-      <w:proofErr w:type="spellStart"/>
       <w:r>
         <w:rPr>
           <w:b/>
           <w:bCs/>
           <w:color w:val="auto"/>
         </w:rPr>
-        <w:t>Otvorena</w:t>
-      </w:r>
-      <w:proofErr w:type="spellEnd"/>
-      <w:r>
-        <w:rPr>
-          <w:b/>
-          <w:bCs/>
-          <w:color w:val="auto"/>
-        </w:rPr>
-        <w:t xml:space="preserve"> </w:t>
-      </w:r>
-      <w:proofErr w:type="spellStart"/>
-      <w:r>
-        <w:rPr>
-          <w:b/>
-          <w:bCs/>
-          <w:color w:val="auto"/>
-        </w:rPr>
-        <w:t>pitanja</w:t>
+        <w:t>Otvorena pitanja</w:t>
       </w:r>
       <w:bookmarkEnd w:id="4"/>
-      <w:proofErr w:type="spellEnd"/>
     </w:p>
     <w:tbl>
       <w:tblPr>
@@ -3243,19 +2633,9 @@
             <w:tcW w:w="3116" w:type="dxa"/>
           </w:tcPr>
           <w:p>
-            <w:proofErr w:type="spellStart"/>
-            <w:r>
-              <w:t>Redni</w:t>
-            </w:r>
-            <w:proofErr w:type="spellEnd"/>
-            <w:r>
-              <w:t xml:space="preserve"> </w:t>
-            </w:r>
-            <w:proofErr w:type="spellStart"/>
-            <w:r>
-              <w:t>broj</w:t>
-            </w:r>
-            <w:proofErr w:type="spellEnd"/>
+            <w:r>
+              <w:t>Redni broj</w:t>
+            </w:r>
           </w:p>
         </w:tc>
         <w:tc>
@@ -3263,11 +2643,9 @@
             <w:tcW w:w="3117" w:type="dxa"/>
           </w:tcPr>
           <w:p>
-            <w:proofErr w:type="spellStart"/>
             <w:r>
               <w:t>Opis</w:t>
             </w:r>
-            <w:proofErr w:type="spellEnd"/>
           </w:p>
         </w:tc>
         <w:tc>
@@ -3275,11 +2653,9 @@
             <w:tcW w:w="3117" w:type="dxa"/>
           </w:tcPr>
           <w:p>
-            <w:proofErr w:type="spellStart"/>
             <w:r>
               <w:t>Rešenje</w:t>
             </w:r>
-            <w:proofErr w:type="spellEnd"/>
           </w:p>
         </w:tc>
       </w:tr>
@@ -3342,7 +2718,6 @@
         </w:rPr>
         <w:t xml:space="preserve">Scenario </w:t>
       </w:r>
-      <w:proofErr w:type="spellStart"/>
       <w:r>
         <w:rPr>
           <w:b/>
@@ -3357,28 +2732,43 @@
           <w:bCs/>
           <w:color w:val="auto"/>
         </w:rPr>
-        <w:t>acije</w:t>
-      </w:r>
-      <w:proofErr w:type="spellEnd"/>
-      <w:r>
+        <w:t>acije gosta</w:t>
+      </w:r>
+      <w:bookmarkEnd w:id="5"/>
+    </w:p>
+    <w:p>
+      <w:pPr>
+        <w:pStyle w:val="Heading2"/>
         <w:rPr>
           <w:b/>
           <w:bCs/>
           <w:color w:val="auto"/>
         </w:rPr>
-        <w:t xml:space="preserve"> </w:t>
-      </w:r>
-      <w:proofErr w:type="spellStart"/>
+      </w:pPr>
+      <w:bookmarkStart w:id="6" w:name="_Toc129558278"/>
       <w:r>
         <w:rPr>
           <w:b/>
           <w:bCs/>
           <w:color w:val="auto"/>
         </w:rPr>
-        <w:t>gosta</w:t>
-      </w:r>
-      <w:bookmarkEnd w:id="5"/>
-      <w:proofErr w:type="spellEnd"/>
+        <w:t>Kratak opis</w:t>
+      </w:r>
+      <w:bookmarkEnd w:id="6"/>
+    </w:p>
+    <w:p>
+      <w:pPr>
+        <w:ind w:left="576"/>
+      </w:pPr>
+      <w:r>
+        <w:t xml:space="preserve">Gost popunjava formu za </w:t>
+      </w:r>
+      <w:r>
+        <w:t>autorizaciju</w:t>
+      </w:r>
+      <w:r>
+        <w:t xml:space="preserve"> svojim ličnim podacima i u slučaju nepravilno unetih podataka biva obavešten.</w:t>
+      </w:r>
     </w:p>
     <w:p>
       <w:pPr>
@@ -3389,183 +2779,16 @@
           <w:color w:val="auto"/>
         </w:rPr>
       </w:pPr>
-      <w:bookmarkStart w:id="6" w:name="_Toc129558278"/>
-      <w:proofErr w:type="spellStart"/>
+      <w:bookmarkStart w:id="7" w:name="_Toc129558279"/>
       <w:r>
         <w:rPr>
           <w:b/>
           <w:bCs/>
           <w:color w:val="auto"/>
         </w:rPr>
-        <w:t>Kratak</w:t>
-      </w:r>
-      <w:proofErr w:type="spellEnd"/>
-      <w:r>
-        <w:rPr>
-          <w:b/>
-          <w:bCs/>
-          <w:color w:val="auto"/>
-        </w:rPr>
-        <w:t xml:space="preserve"> </w:t>
-      </w:r>
-      <w:proofErr w:type="spellStart"/>
-      <w:r>
-        <w:rPr>
-          <w:b/>
-          <w:bCs/>
-          <w:color w:val="auto"/>
-        </w:rPr>
-        <w:t>opis</w:t>
-      </w:r>
-      <w:bookmarkEnd w:id="6"/>
-      <w:proofErr w:type="spellEnd"/>
-    </w:p>
-    <w:p>
-      <w:pPr>
-        <w:ind w:left="576"/>
-      </w:pPr>
-      <w:proofErr w:type="spellStart"/>
-      <w:r>
-        <w:t>Gost</w:t>
-      </w:r>
-      <w:proofErr w:type="spellEnd"/>
-      <w:r>
-        <w:t xml:space="preserve"> </w:t>
-      </w:r>
-      <w:proofErr w:type="spellStart"/>
-      <w:r>
-        <w:t>popunjava</w:t>
-      </w:r>
-      <w:proofErr w:type="spellEnd"/>
-      <w:r>
-        <w:t xml:space="preserve"> </w:t>
-      </w:r>
-      <w:proofErr w:type="spellStart"/>
-      <w:r>
-        <w:t>formu</w:t>
-      </w:r>
-      <w:proofErr w:type="spellEnd"/>
-      <w:r>
-        <w:t xml:space="preserve"> za </w:t>
-      </w:r>
-      <w:proofErr w:type="spellStart"/>
-      <w:r>
-        <w:t>autorizaciju</w:t>
-      </w:r>
-      <w:proofErr w:type="spellEnd"/>
-      <w:r>
-        <w:t xml:space="preserve"> </w:t>
-      </w:r>
-      <w:proofErr w:type="spellStart"/>
-      <w:r>
-        <w:t>svojim</w:t>
-      </w:r>
-      <w:proofErr w:type="spellEnd"/>
-      <w:r>
-        <w:t xml:space="preserve"> </w:t>
-      </w:r>
-      <w:proofErr w:type="spellStart"/>
-      <w:r>
-        <w:t>ličnim</w:t>
-      </w:r>
-      <w:proofErr w:type="spellEnd"/>
-      <w:r>
-        <w:t xml:space="preserve"> </w:t>
-      </w:r>
-      <w:proofErr w:type="spellStart"/>
-      <w:r>
-        <w:t>podacima</w:t>
-      </w:r>
-      <w:proofErr w:type="spellEnd"/>
-      <w:r>
-        <w:t xml:space="preserve"> </w:t>
-      </w:r>
-      <w:proofErr w:type="spellStart"/>
-      <w:r>
-        <w:t>i</w:t>
-      </w:r>
-      <w:proofErr w:type="spellEnd"/>
-      <w:r>
-        <w:t xml:space="preserve"> u </w:t>
-      </w:r>
-      <w:proofErr w:type="spellStart"/>
-      <w:r>
-        <w:t>slučaju</w:t>
-      </w:r>
-      <w:proofErr w:type="spellEnd"/>
-      <w:r>
-        <w:t xml:space="preserve"> </w:t>
-      </w:r>
-      <w:proofErr w:type="spellStart"/>
-      <w:r>
-        <w:t>nepravilno</w:t>
-      </w:r>
-      <w:proofErr w:type="spellEnd"/>
-      <w:r>
-        <w:t xml:space="preserve"> </w:t>
-      </w:r>
-      <w:proofErr w:type="spellStart"/>
-      <w:r>
-        <w:t>unetih</w:t>
-      </w:r>
-      <w:proofErr w:type="spellEnd"/>
-      <w:r>
-        <w:t xml:space="preserve"> </w:t>
-      </w:r>
-      <w:proofErr w:type="spellStart"/>
-      <w:r>
-        <w:t>podataka</w:t>
-      </w:r>
-      <w:proofErr w:type="spellEnd"/>
-      <w:r>
-        <w:t xml:space="preserve"> </w:t>
-      </w:r>
-      <w:proofErr w:type="spellStart"/>
-      <w:r>
-        <w:t>biva</w:t>
-      </w:r>
-      <w:proofErr w:type="spellEnd"/>
-      <w:r>
-        <w:t xml:space="preserve"> </w:t>
-      </w:r>
-      <w:proofErr w:type="spellStart"/>
-      <w:r>
-        <w:t>obavešten</w:t>
-      </w:r>
-      <w:proofErr w:type="spellEnd"/>
-      <w:r>
-        <w:t>.</w:t>
-      </w:r>
-    </w:p>
-    <w:p>
-      <w:pPr>
-        <w:pStyle w:val="Heading2"/>
-        <w:rPr>
-          <w:b/>
-          <w:bCs/>
-          <w:color w:val="auto"/>
-        </w:rPr>
-      </w:pPr>
-      <w:bookmarkStart w:id="7" w:name="_Toc129558279"/>
-      <w:r>
-        <w:rPr>
-          <w:b/>
-          <w:bCs/>
-          <w:color w:val="auto"/>
-        </w:rPr>
-        <w:t xml:space="preserve">Tok </w:t>
-      </w:r>
-      <w:proofErr w:type="spellStart"/>
-      <w:r>
-        <w:rPr>
-          <w:b/>
-          <w:bCs/>
-          <w:color w:val="auto"/>
-        </w:rPr>
-        <w:t>događaja</w:t>
+        <w:t>Tok događaja</w:t>
       </w:r>
       <w:bookmarkEnd w:id="7"/>
-      <w:proofErr w:type="spellEnd"/>
     </w:p>
     <w:p>
       <w:pPr>
@@ -3575,38 +2798,12 @@
           <w:numId w:val="8"/>
         </w:numPr>
       </w:pPr>
-      <w:proofErr w:type="spellStart"/>
-      <w:r>
-        <w:t>Gost</w:t>
-      </w:r>
-      <w:proofErr w:type="spellEnd"/>
-      <w:r>
-        <w:t xml:space="preserve"> </w:t>
-      </w:r>
-      <w:r>
-        <w:t xml:space="preserve">u </w:t>
-      </w:r>
-      <w:proofErr w:type="spellStart"/>
-      <w:r>
-        <w:t>određeno</w:t>
-      </w:r>
-      <w:proofErr w:type="spellEnd"/>
-      <w:r>
-        <w:t xml:space="preserve"> polje </w:t>
-      </w:r>
-      <w:proofErr w:type="spellStart"/>
-      <w:r>
-        <w:t>unosi</w:t>
-      </w:r>
-      <w:proofErr w:type="spellEnd"/>
-      <w:r>
-        <w:t xml:space="preserve"> </w:t>
-      </w:r>
-      <w:proofErr w:type="spellStart"/>
-      <w:r>
-        <w:t>mejl</w:t>
-      </w:r>
-      <w:proofErr w:type="spellEnd"/>
+      <w:r>
+        <w:t xml:space="preserve">Gost </w:t>
+      </w:r>
+      <w:r>
+        <w:t>u određeno polje unosi mejl</w:t>
+      </w:r>
     </w:p>
     <w:p>
       <w:pPr>
@@ -3616,27 +2813,9 @@
           <w:numId w:val="8"/>
         </w:numPr>
       </w:pPr>
-      <w:proofErr w:type="spellStart"/>
-      <w:r>
-        <w:t>Gost</w:t>
-      </w:r>
-      <w:proofErr w:type="spellEnd"/>
-      <w:r>
-        <w:t xml:space="preserve"> </w:t>
-      </w:r>
-      <w:proofErr w:type="spellStart"/>
-      <w:r>
-        <w:t>unosi</w:t>
-      </w:r>
-      <w:proofErr w:type="spellEnd"/>
-      <w:r>
-        <w:t xml:space="preserve"> </w:t>
-      </w:r>
-      <w:proofErr w:type="spellStart"/>
-      <w:r>
-        <w:t>šifru</w:t>
-      </w:r>
-      <w:proofErr w:type="spellEnd"/>
+      <w:r>
+        <w:t>Gost unosi šifru</w:t>
+      </w:r>
     </w:p>
     <w:p>
       <w:pPr>
@@ -3646,43 +2825,12 @@
           <w:numId w:val="8"/>
         </w:numPr>
       </w:pPr>
-      <w:proofErr w:type="spellStart"/>
-      <w:r>
-        <w:t>Gost</w:t>
-      </w:r>
-      <w:proofErr w:type="spellEnd"/>
-      <w:r>
-        <w:t xml:space="preserve"> </w:t>
-      </w:r>
-      <w:proofErr w:type="spellStart"/>
-      <w:r>
-        <w:t>pritiska</w:t>
-      </w:r>
-      <w:proofErr w:type="spellEnd"/>
-      <w:r>
-        <w:t xml:space="preserve"> </w:t>
-      </w:r>
-      <w:proofErr w:type="spellStart"/>
-      <w:r>
-        <w:t>dugme</w:t>
-      </w:r>
-      <w:proofErr w:type="spellEnd"/>
-      <w:r>
-        <w:t xml:space="preserve"> za </w:t>
-      </w:r>
-      <w:proofErr w:type="spellStart"/>
-      <w:r>
-        <w:t>završetak</w:t>
-      </w:r>
-      <w:proofErr w:type="spellEnd"/>
-      <w:r>
-        <w:t xml:space="preserve"> </w:t>
-      </w:r>
-      <w:proofErr w:type="spellStart"/>
+      <w:r>
+        <w:t xml:space="preserve">Gost pritiska dugme za završetak </w:t>
+      </w:r>
       <w:r>
         <w:t>autorizacije</w:t>
       </w:r>
-      <w:proofErr w:type="spellEnd"/>
     </w:p>
     <w:p>
       <w:pPr>
@@ -3692,35 +2840,9 @@
           <w:numId w:val="8"/>
         </w:numPr>
       </w:pPr>
-      <w:proofErr w:type="spellStart"/>
-      <w:r>
-        <w:t>Sistem</w:t>
-      </w:r>
-      <w:proofErr w:type="spellEnd"/>
-      <w:r>
-        <w:t xml:space="preserve"> </w:t>
-      </w:r>
-      <w:proofErr w:type="spellStart"/>
-      <w:r>
-        <w:t>proverava</w:t>
-      </w:r>
-      <w:proofErr w:type="spellEnd"/>
-      <w:r>
-        <w:t xml:space="preserve"> </w:t>
-      </w:r>
-      <w:proofErr w:type="spellStart"/>
-      <w:r>
-        <w:t>unete</w:t>
-      </w:r>
-      <w:proofErr w:type="spellEnd"/>
-      <w:r>
-        <w:t xml:space="preserve"> </w:t>
-      </w:r>
-      <w:proofErr w:type="spellStart"/>
-      <w:r>
-        <w:t>podatke</w:t>
-      </w:r>
-      <w:proofErr w:type="spellEnd"/>
+      <w:r>
+        <w:t>Sistem proverava unete podatke</w:t>
+      </w:r>
     </w:p>
     <w:p>
       <w:pPr>
@@ -3730,27 +2852,12 @@
           <w:numId w:val="8"/>
         </w:numPr>
       </w:pPr>
-      <w:proofErr w:type="spellStart"/>
-      <w:r>
-        <w:t>Sistem</w:t>
-      </w:r>
-      <w:proofErr w:type="spellEnd"/>
-      <w:r>
-        <w:t xml:space="preserve"> </w:t>
-      </w:r>
-      <w:proofErr w:type="spellStart"/>
-      <w:r>
-        <w:t>autorizuje</w:t>
-      </w:r>
-      <w:proofErr w:type="spellEnd"/>
-      <w:r>
-        <w:t xml:space="preserve"> </w:t>
-      </w:r>
-      <w:proofErr w:type="spellStart"/>
-      <w:r>
-        <w:t>gosta</w:t>
-      </w:r>
-      <w:proofErr w:type="spellEnd"/>
+      <w:r>
+        <w:t xml:space="preserve">Sistem </w:t>
+      </w:r>
+      <w:r>
+        <w:t>autorizuje gosta</w:t>
+      </w:r>
     </w:p>
     <w:p>
       <w:pPr>
@@ -3760,43 +2867,12 @@
           <w:numId w:val="8"/>
         </w:numPr>
       </w:pPr>
-      <w:proofErr w:type="spellStart"/>
-      <w:r>
-        <w:t>Sistem</w:t>
-      </w:r>
-      <w:proofErr w:type="spellEnd"/>
-      <w:r>
-        <w:t xml:space="preserve"> </w:t>
-      </w:r>
-      <w:proofErr w:type="spellStart"/>
-      <w:r>
-        <w:t>obaveštava</w:t>
-      </w:r>
-      <w:proofErr w:type="spellEnd"/>
-      <w:r>
-        <w:t xml:space="preserve"> </w:t>
-      </w:r>
-      <w:proofErr w:type="spellStart"/>
-      <w:r>
-        <w:t>gosta</w:t>
-      </w:r>
-      <w:proofErr w:type="spellEnd"/>
-      <w:r>
-        <w:t xml:space="preserve"> o </w:t>
-      </w:r>
-      <w:proofErr w:type="spellStart"/>
-      <w:r>
-        <w:t>uspešnoj</w:t>
-      </w:r>
-      <w:proofErr w:type="spellEnd"/>
-      <w:r>
-        <w:t xml:space="preserve"> </w:t>
-      </w:r>
-      <w:proofErr w:type="spellStart"/>
+      <w:r>
+        <w:t xml:space="preserve">Sistem obaveštava gosta o uspešnoj </w:t>
+      </w:r>
       <w:r>
         <w:t>autorizaciji</w:t>
       </w:r>
-      <w:proofErr w:type="spellEnd"/>
     </w:p>
     <w:p>
       <w:pPr>
@@ -3808,7 +2884,6 @@
         </w:rPr>
       </w:pPr>
       <w:bookmarkStart w:id="8" w:name="_Toc129558280"/>
-      <w:proofErr w:type="spellStart"/>
       <w:r>
         <w:rPr>
           <w:b/>
@@ -3818,163 +2893,27 @@
         <w:t>Proširenja</w:t>
       </w:r>
       <w:bookmarkEnd w:id="8"/>
-      <w:proofErr w:type="spellEnd"/>
     </w:p>
     <w:p>
       <w:pPr>
         <w:ind w:left="360"/>
       </w:pPr>
       <w:r>
-        <w:t xml:space="preserve">4.1.    </w:t>
-      </w:r>
-      <w:proofErr w:type="spellStart"/>
-      <w:r>
-        <w:t>Gost</w:t>
-      </w:r>
-      <w:proofErr w:type="spellEnd"/>
-      <w:r>
-        <w:t xml:space="preserve"> </w:t>
-      </w:r>
-      <w:proofErr w:type="spellStart"/>
-      <w:r>
-        <w:t>nije</w:t>
-      </w:r>
-      <w:proofErr w:type="spellEnd"/>
-      <w:r>
-        <w:t xml:space="preserve"> </w:t>
-      </w:r>
-      <w:proofErr w:type="spellStart"/>
-      <w:r>
-        <w:t>uneo</w:t>
-      </w:r>
-      <w:proofErr w:type="spellEnd"/>
-      <w:r>
-        <w:t xml:space="preserve"> </w:t>
-      </w:r>
-      <w:proofErr w:type="spellStart"/>
-      <w:r>
-        <w:t>postojeći</w:t>
-      </w:r>
-      <w:proofErr w:type="spellEnd"/>
-      <w:r>
-        <w:t xml:space="preserve"> </w:t>
-      </w:r>
-      <w:proofErr w:type="spellStart"/>
-      <w:r>
-        <w:t>mejl</w:t>
-      </w:r>
-      <w:proofErr w:type="spellEnd"/>
-      <w:r>
-        <w:t xml:space="preserve"> u </w:t>
-      </w:r>
-      <w:proofErr w:type="spellStart"/>
-      <w:r>
-        <w:t>bazi</w:t>
-      </w:r>
-      <w:proofErr w:type="spellEnd"/>
-      <w:r>
-        <w:t xml:space="preserve"> </w:t>
-      </w:r>
-      <w:proofErr w:type="spellStart"/>
-      <w:r>
-        <w:t>podataka</w:t>
-      </w:r>
-      <w:proofErr w:type="spellEnd"/>
+        <w:t xml:space="preserve">4.1.    Gost nije uneo </w:t>
+      </w:r>
+      <w:r>
+        <w:t>postojeći mejl u bazi podataka</w:t>
+      </w:r>
       <w:r>
         <w:br/>
-        <w:t xml:space="preserve">4.1.1. </w:t>
-      </w:r>
-      <w:proofErr w:type="spellStart"/>
-      <w:r>
-        <w:t>Sistem</w:t>
-      </w:r>
-      <w:proofErr w:type="spellEnd"/>
-      <w:r>
-        <w:t xml:space="preserve"> </w:t>
-      </w:r>
-      <w:proofErr w:type="spellStart"/>
-      <w:r>
-        <w:t>obaveštava</w:t>
-      </w:r>
-      <w:proofErr w:type="spellEnd"/>
-      <w:r>
-        <w:t xml:space="preserve"> </w:t>
-      </w:r>
-      <w:proofErr w:type="spellStart"/>
-      <w:r>
-        <w:t>gosta</w:t>
-      </w:r>
-      <w:proofErr w:type="spellEnd"/>
-      <w:r>
-        <w:t xml:space="preserve"> o tome da </w:t>
-      </w:r>
-      <w:proofErr w:type="spellStart"/>
-      <w:r>
-        <w:t>su</w:t>
-      </w:r>
-      <w:proofErr w:type="spellEnd"/>
-      <w:r>
-        <w:t xml:space="preserve"> </w:t>
-      </w:r>
-      <w:proofErr w:type="spellStart"/>
-      <w:r>
-        <w:t>uneti</w:t>
-      </w:r>
-      <w:proofErr w:type="spellEnd"/>
-      <w:r>
-        <w:t xml:space="preserve"> </w:t>
-      </w:r>
-      <w:proofErr w:type="spellStart"/>
-      <w:r>
-        <w:t>podaci</w:t>
-      </w:r>
-      <w:proofErr w:type="spellEnd"/>
-      <w:r>
-        <w:t xml:space="preserve"> za </w:t>
-      </w:r>
-      <w:proofErr w:type="spellStart"/>
-      <w:r>
-        <w:t>prijavu</w:t>
-      </w:r>
-      <w:proofErr w:type="spellEnd"/>
-      <w:r>
-        <w:t xml:space="preserve"> </w:t>
-      </w:r>
-      <w:proofErr w:type="spellStart"/>
-      <w:r>
-        <w:t>nevalidni</w:t>
-      </w:r>
-      <w:proofErr w:type="spellEnd"/>
-      <w:r>
-        <w:t xml:space="preserve"> </w:t>
+        <w:t xml:space="preserve">4.1.1. Sistem obaveštava gosta o tome da </w:t>
+      </w:r>
+      <w:r>
+        <w:t xml:space="preserve">su uneti podaci za prijavu nevalidni </w:t>
       </w:r>
       <w:r>
         <w:br/>
-        <w:t xml:space="preserve">4.1.2. </w:t>
-      </w:r>
-      <w:proofErr w:type="spellStart"/>
-      <w:r>
-        <w:t>Povratak</w:t>
-      </w:r>
-      <w:proofErr w:type="spellEnd"/>
-      <w:r>
-        <w:t xml:space="preserve"> </w:t>
-      </w:r>
-      <w:proofErr w:type="spellStart"/>
-      <w:r>
-        <w:t>na</w:t>
-      </w:r>
-      <w:proofErr w:type="spellEnd"/>
-      <w:r>
-        <w:t xml:space="preserve"> </w:t>
-      </w:r>
-      <w:proofErr w:type="spellStart"/>
-      <w:r>
-        <w:t>korak</w:t>
-      </w:r>
-      <w:proofErr w:type="spellEnd"/>
-      <w:r>
-        <w:t xml:space="preserve"> </w:t>
+        <w:t xml:space="preserve">4.1.2. Povratak na korak </w:t>
       </w:r>
       <w:r>
         <w:t>1</w:t>
@@ -3995,77 +2934,11 @@
         <w:t>2</w:t>
       </w:r>
       <w:r>
-        <w:t xml:space="preserve">.    </w:t>
-      </w:r>
-      <w:proofErr w:type="spellStart"/>
-      <w:r>
-        <w:t>Gost</w:t>
-      </w:r>
-      <w:proofErr w:type="spellEnd"/>
-      <w:r>
-        <w:t xml:space="preserve"> </w:t>
-      </w:r>
-      <w:proofErr w:type="spellStart"/>
-      <w:r>
-        <w:t>nije</w:t>
-      </w:r>
-      <w:proofErr w:type="spellEnd"/>
-      <w:r>
-        <w:t xml:space="preserve"> </w:t>
-      </w:r>
-      <w:proofErr w:type="spellStart"/>
-      <w:r>
-        <w:t>uneo</w:t>
-      </w:r>
-      <w:proofErr w:type="spellEnd"/>
-      <w:r>
-        <w:t xml:space="preserve"> </w:t>
-      </w:r>
-      <w:proofErr w:type="spellStart"/>
-      <w:r>
-        <w:t>šifru</w:t>
-      </w:r>
-      <w:proofErr w:type="spellEnd"/>
-      <w:r>
-        <w:t xml:space="preserve"> </w:t>
-      </w:r>
-      <w:proofErr w:type="spellStart"/>
-      <w:r>
-        <w:t>koja</w:t>
-      </w:r>
-      <w:proofErr w:type="spellEnd"/>
-      <w:r>
-        <w:t xml:space="preserve"> </w:t>
-      </w:r>
-      <w:proofErr w:type="spellStart"/>
-      <w:r>
-        <w:t>odgovara</w:t>
-      </w:r>
-      <w:proofErr w:type="spellEnd"/>
-      <w:r>
-        <w:t xml:space="preserve"> </w:t>
-      </w:r>
-      <w:proofErr w:type="spellStart"/>
-      <w:r>
-        <w:t>mejlu</w:t>
-      </w:r>
-      <w:proofErr w:type="spellEnd"/>
-      <w:r>
-        <w:t xml:space="preserve"> u </w:t>
-      </w:r>
-      <w:proofErr w:type="spellStart"/>
-      <w:r>
-        <w:t>bazi</w:t>
-      </w:r>
-      <w:proofErr w:type="spellEnd"/>
-      <w:r>
-        <w:t xml:space="preserve"> </w:t>
-      </w:r>
-      <w:proofErr w:type="spellStart"/>
-      <w:r>
-        <w:t>podataka</w:t>
-      </w:r>
-      <w:proofErr w:type="spellEnd"/>
+        <w:t>.    Gost nije uneo šifru</w:t>
+      </w:r>
+      <w:r>
+        <w:t xml:space="preserve"> koja odgovara mejlu u bazi podataka</w:t>
+      </w:r>
       <w:r>
         <w:br/>
       </w:r>
@@ -4081,67 +2954,9 @@
       <w:r>
         <w:t xml:space="preserve">.1. </w:t>
       </w:r>
-      <w:proofErr w:type="spellStart"/>
-      <w:r>
-        <w:t>Sistem</w:t>
-      </w:r>
-      <w:proofErr w:type="spellEnd"/>
-      <w:r>
-        <w:t xml:space="preserve"> </w:t>
-      </w:r>
-      <w:proofErr w:type="spellStart"/>
-      <w:r>
-        <w:t>obaveštava</w:t>
-      </w:r>
-      <w:proofErr w:type="spellEnd"/>
-      <w:r>
-        <w:t xml:space="preserve"> </w:t>
-      </w:r>
-      <w:proofErr w:type="spellStart"/>
-      <w:r>
-        <w:t>gosta</w:t>
-      </w:r>
-      <w:proofErr w:type="spellEnd"/>
-      <w:r>
-        <w:t xml:space="preserve"> o tome da </w:t>
-      </w:r>
-      <w:proofErr w:type="spellStart"/>
-      <w:r>
-        <w:t>su</w:t>
-      </w:r>
-      <w:proofErr w:type="spellEnd"/>
-      <w:r>
-        <w:t xml:space="preserve"> </w:t>
-      </w:r>
-      <w:proofErr w:type="spellStart"/>
-      <w:r>
-        <w:t>uneti</w:t>
-      </w:r>
-      <w:proofErr w:type="spellEnd"/>
-      <w:r>
-        <w:t xml:space="preserve"> </w:t>
-      </w:r>
-      <w:proofErr w:type="spellStart"/>
-      <w:r>
-        <w:t>podaci</w:t>
-      </w:r>
-      <w:proofErr w:type="spellEnd"/>
-      <w:r>
-        <w:t xml:space="preserve"> za </w:t>
-      </w:r>
-      <w:proofErr w:type="spellStart"/>
-      <w:r>
-        <w:t>prijavu</w:t>
-      </w:r>
-      <w:proofErr w:type="spellEnd"/>
-      <w:r>
-        <w:t xml:space="preserve"> </w:t>
-      </w:r>
-      <w:proofErr w:type="spellStart"/>
-      <w:r>
-        <w:t>nevalidni</w:t>
-      </w:r>
-      <w:proofErr w:type="spellEnd"/>
+      <w:r>
+        <w:t>Sistem obaveštava gosta o tome da su uneti podaci za prijavu nevalidni</w:t>
+      </w:r>
       <w:r>
         <w:br/>
       </w:r>
@@ -4155,31 +2970,7 @@
         <w:t>2</w:t>
       </w:r>
       <w:r>
-        <w:t xml:space="preserve">.2. </w:t>
-      </w:r>
-      <w:proofErr w:type="spellStart"/>
-      <w:r>
-        <w:t>Povratak</w:t>
-      </w:r>
-      <w:proofErr w:type="spellEnd"/>
-      <w:r>
-        <w:t xml:space="preserve"> </w:t>
-      </w:r>
-      <w:proofErr w:type="spellStart"/>
-      <w:r>
-        <w:t>na</w:t>
-      </w:r>
-      <w:proofErr w:type="spellEnd"/>
-      <w:r>
-        <w:t xml:space="preserve"> </w:t>
-      </w:r>
-      <w:proofErr w:type="spellStart"/>
-      <w:r>
-        <w:t>korak</w:t>
-      </w:r>
-      <w:proofErr w:type="spellEnd"/>
-      <w:r>
-        <w:t xml:space="preserve"> </w:t>
+        <w:t xml:space="preserve">.2. Povratak na korak </w:t>
       </w:r>
       <w:r>
         <w:t>2</w:t>
@@ -4205,45 +2996,54 @@
         </w:rPr>
       </w:pPr>
       <w:bookmarkStart w:id="9" w:name="_Toc129558281"/>
-      <w:proofErr w:type="spellStart"/>
       <w:r>
         <w:rPr>
           <w:b/>
           <w:bCs/>
           <w:color w:val="auto"/>
         </w:rPr>
-        <w:t>Posebni</w:t>
-      </w:r>
-      <w:proofErr w:type="spellEnd"/>
-      <w:r>
+        <w:t>Posebni zahtevi</w:t>
+      </w:r>
+      <w:bookmarkEnd w:id="9"/>
+    </w:p>
+    <w:p>
+      <w:pPr>
+        <w:ind w:left="576"/>
+      </w:pPr>
+      <w:r>
+        <w:t>Nema.</w:t>
+      </w:r>
+    </w:p>
+    <w:p>
+      <w:pPr>
+        <w:pStyle w:val="Heading2"/>
         <w:rPr>
           <w:b/>
           <w:bCs/>
           <w:color w:val="auto"/>
         </w:rPr>
-        <w:t xml:space="preserve"> </w:t>
-      </w:r>
-      <w:proofErr w:type="spellStart"/>
+      </w:pPr>
+      <w:bookmarkStart w:id="10" w:name="_Toc129558282"/>
       <w:r>
         <w:rPr>
           <w:b/>
           <w:bCs/>
           <w:color w:val="auto"/>
         </w:rPr>
-        <w:t>zahtevi</w:t>
-      </w:r>
-      <w:bookmarkEnd w:id="9"/>
-      <w:proofErr w:type="spellEnd"/>
+        <w:t>Preduslovi</w:t>
+      </w:r>
+      <w:bookmarkEnd w:id="10"/>
     </w:p>
     <w:p>
       <w:pPr>
         <w:ind w:left="576"/>
       </w:pPr>
-      <w:proofErr w:type="spellStart"/>
-      <w:r>
-        <w:t>Nema</w:t>
-      </w:r>
-      <w:proofErr w:type="spellEnd"/>
+      <w:r>
+        <w:t xml:space="preserve">Korisnik je neprijavljeni gost koji je otvorio stranicu aplikacije sa formom za </w:t>
+      </w:r>
+      <w:r>
+        <w:t>autorizaciju</w:t>
+      </w:r>
       <w:r>
         <w:t>.</w:t>
       </w:r>
@@ -4251,204 +3051,29 @@
     <w:p>
       <w:pPr>
         <w:pStyle w:val="Heading2"/>
+        <w:rPr>
+          <w:b/>
+          <w:bCs/>
+        </w:rPr>
+      </w:pPr>
+      <w:bookmarkStart w:id="11" w:name="_Toc129558283"/>
+      <w:r>
         <w:rPr>
           <w:b/>
           <w:bCs/>
           <w:color w:val="auto"/>
         </w:rPr>
-      </w:pPr>
-      <w:bookmarkStart w:id="10" w:name="_Toc129558282"/>
-      <w:proofErr w:type="spellStart"/>
-      <w:r>
-        <w:rPr>
-          <w:b/>
-          <w:bCs/>
-          <w:color w:val="auto"/>
-        </w:rPr>
-        <w:t>Preduslovi</w:t>
-      </w:r>
-      <w:bookmarkEnd w:id="10"/>
-      <w:proofErr w:type="spellEnd"/>
-    </w:p>
-    <w:p>
-      <w:pPr>
-        <w:ind w:left="576"/>
-      </w:pPr>
-      <w:proofErr w:type="spellStart"/>
-      <w:r>
-        <w:t>Korisnik</w:t>
-      </w:r>
-      <w:proofErr w:type="spellEnd"/>
-      <w:r>
-        <w:t xml:space="preserve"> je </w:t>
-      </w:r>
-      <w:proofErr w:type="spellStart"/>
-      <w:r>
-        <w:t>neprijavljeni</w:t>
-      </w:r>
-      <w:proofErr w:type="spellEnd"/>
-      <w:r>
-        <w:t xml:space="preserve"> </w:t>
-      </w:r>
-      <w:proofErr w:type="spellStart"/>
-      <w:r>
-        <w:t>gost</w:t>
-      </w:r>
-      <w:proofErr w:type="spellEnd"/>
-      <w:r>
-        <w:t xml:space="preserve"> koji je </w:t>
-      </w:r>
-      <w:proofErr w:type="spellStart"/>
-      <w:r>
-        <w:t>otvorio</w:t>
-      </w:r>
-      <w:proofErr w:type="spellEnd"/>
-      <w:r>
-        <w:t xml:space="preserve"> </w:t>
-      </w:r>
-      <w:proofErr w:type="spellStart"/>
-      <w:r>
-        <w:t>stranicu</w:t>
-      </w:r>
-      <w:proofErr w:type="spellEnd"/>
-      <w:r>
-        <w:t xml:space="preserve"> </w:t>
-      </w:r>
-      <w:proofErr w:type="spellStart"/>
-      <w:r>
-        <w:t>aplikacije</w:t>
-      </w:r>
-      <w:proofErr w:type="spellEnd"/>
-      <w:r>
-        <w:t xml:space="preserve"> </w:t>
-      </w:r>
-      <w:proofErr w:type="spellStart"/>
-      <w:r>
-        <w:t>sa</w:t>
-      </w:r>
-      <w:proofErr w:type="spellEnd"/>
-      <w:r>
-        <w:t xml:space="preserve"> </w:t>
-      </w:r>
-      <w:proofErr w:type="spellStart"/>
-      <w:r>
-        <w:t>formom</w:t>
-      </w:r>
-      <w:proofErr w:type="spellEnd"/>
-      <w:r>
-        <w:t xml:space="preserve"> za </w:t>
-      </w:r>
-      <w:proofErr w:type="spellStart"/>
-      <w:r>
-        <w:t>autorizaciju</w:t>
-      </w:r>
-      <w:proofErr w:type="spellEnd"/>
-      <w:r>
-        <w:t>.</w:t>
-      </w:r>
-    </w:p>
-    <w:p>
-      <w:pPr>
-        <w:pStyle w:val="Heading2"/>
-        <w:rPr>
-          <w:b/>
-          <w:bCs/>
-        </w:rPr>
-      </w:pPr>
-      <w:bookmarkStart w:id="11" w:name="_Toc129558283"/>
-      <w:proofErr w:type="spellStart"/>
-      <w:r>
-        <w:rPr>
-          <w:b/>
-          <w:bCs/>
-          <w:color w:val="auto"/>
-        </w:rPr>
         <w:t>Posledice</w:t>
       </w:r>
       <w:bookmarkEnd w:id="11"/>
-      <w:proofErr w:type="spellEnd"/>
     </w:p>
     <w:p>
       <w:pPr>
         <w:ind w:firstLine="576"/>
       </w:pPr>
-      <w:proofErr w:type="spellStart"/>
-      <w:r>
-        <w:t>Prijavljeni</w:t>
-      </w:r>
-      <w:proofErr w:type="spellEnd"/>
-      <w:r>
-        <w:t xml:space="preserve"> </w:t>
-      </w:r>
-      <w:proofErr w:type="spellStart"/>
-      <w:r>
-        <w:t>korisnik</w:t>
-      </w:r>
-      <w:proofErr w:type="spellEnd"/>
-      <w:r>
-        <w:t xml:space="preserve"> </w:t>
-      </w:r>
-      <w:proofErr w:type="spellStart"/>
-      <w:r>
-        <w:t>ima</w:t>
-      </w:r>
-      <w:proofErr w:type="spellEnd"/>
-      <w:r>
-        <w:t xml:space="preserve"> </w:t>
-      </w:r>
-      <w:proofErr w:type="spellStart"/>
-      <w:r>
-        <w:t>pristup</w:t>
-      </w:r>
-      <w:proofErr w:type="spellEnd"/>
-      <w:r>
-        <w:t xml:space="preserve"> </w:t>
-      </w:r>
-      <w:proofErr w:type="spellStart"/>
-      <w:r>
-        <w:t>dodatnim</w:t>
-      </w:r>
-      <w:proofErr w:type="spellEnd"/>
-      <w:r>
-        <w:t xml:space="preserve"> </w:t>
-      </w:r>
-      <w:proofErr w:type="spellStart"/>
-      <w:r>
-        <w:t>funkcionalnostima</w:t>
-      </w:r>
-      <w:proofErr w:type="spellEnd"/>
-      <w:r>
-        <w:t xml:space="preserve"> u </w:t>
-      </w:r>
-      <w:proofErr w:type="spellStart"/>
-      <w:r>
-        <w:t>skladu</w:t>
-      </w:r>
-      <w:proofErr w:type="spellEnd"/>
-      <w:r>
-        <w:t xml:space="preserve"> </w:t>
-      </w:r>
-      <w:proofErr w:type="spellStart"/>
-      <w:r>
-        <w:t>sa</w:t>
-      </w:r>
-      <w:proofErr w:type="spellEnd"/>
-      <w:r>
-        <w:t xml:space="preserve"> </w:t>
-      </w:r>
-      <w:proofErr w:type="spellStart"/>
-      <w:r>
-        <w:t>svojim</w:t>
-      </w:r>
-      <w:proofErr w:type="spellEnd"/>
-      <w:r>
-        <w:t xml:space="preserve"> </w:t>
-      </w:r>
-      <w:proofErr w:type="spellStart"/>
-      <w:r>
-        <w:t>tipom</w:t>
-      </w:r>
-      <w:proofErr w:type="spellEnd"/>
+      <w:r>
+        <w:t>Prijavljeni korisnik ima pristup dodatnim funkcionalnostima u skladu sa svojim tipom</w:t>
+      </w:r>
       <w:r>
         <w:t>.</w:t>
       </w:r>

</xml_diff>